<commit_message>
Changed other file >:|
</commit_message>
<xml_diff>
--- a/public/resolucion-De Detalle.docx
+++ b/public/resolucion-De Detalle.docx
@@ -188,7 +188,7 @@
           <w:sz w:val="22"/>
           <w:szCs w:val="22"/>
         </w:rPr>
-        <w:instrText xml:space="preserve"> MERGEFIELD  «=EL_O_LA_» \* MERGEFORMAT </w:instrText>
+        <w:instrText xml:space="preserve"> MERGEFIELD  =EL_O_LA_ \* MERGEFORMAT </w:instrText>
       </w:r>
       <w:r>
         <w:rPr>
@@ -237,7 +237,7 @@
           <w:sz w:val="22"/>
           <w:szCs w:val="22"/>
         </w:rPr>
-        <w:instrText xml:space="preserve"> MERGEFIELD  «=sr_sra» \* MERGEFORMAT </w:instrText>
+        <w:instrText xml:space="preserve"> MERGEFIELD  =sr_sra \* MERGEFORMAT </w:instrText>
       </w:r>
       <w:r>
         <w:rPr>
@@ -286,7 +286,7 @@
           <w:sz w:val="22"/>
           <w:szCs w:val="22"/>
         </w:rPr>
-        <w:instrText xml:space="preserve"> MERGEFIELD  «=PROPIETARIOREPRESENTANTE» \* MERGEFORMAT </w:instrText>
+        <w:instrText xml:space="preserve"> MERGEFIELD  =PROPIETARIOREPRESENTANTE \* MERGEFORMAT </w:instrText>
       </w:r>
       <w:r>
         <w:rPr>
@@ -335,14 +335,6 @@
           <w:sz w:val="22"/>
           <w:szCs w:val="22"/>
         </w:rPr>
-        <w:t xml:space="preserve"> </w:t>
-      </w:r>
-      <w:r>
-        <w:rPr>
-          <w:rFonts w:ascii="Arial Narrow" w:hAnsi="Arial Narrow" w:cs="Arial"/>
-          <w:sz w:val="22"/>
-          <w:szCs w:val="22"/>
-        </w:rPr>
         <w:fldChar w:fldCharType="begin"/>
       </w:r>
       <w:r>
@@ -351,7 +343,7 @@
           <w:sz w:val="22"/>
           <w:szCs w:val="22"/>
         </w:rPr>
-        <w:instrText xml:space="preserve"> MERGEFIELD  «=NOMBRE» \* MERGEFORMAT </w:instrText>
+        <w:instrText xml:space="preserve"> MERGEFIELD  =NOMBRE \* MERGEFORMAT </w:instrText>
       </w:r>
       <w:r>
         <w:rPr>
@@ -408,7 +400,7 @@
           <w:sz w:val="22"/>
           <w:szCs w:val="22"/>
         </w:rPr>
-        <w:instrText xml:space="preserve"> MERGEFIELD  «=AV» \* MERGEFORMAT </w:instrText>
+        <w:instrText xml:space="preserve"> MERGEFIELD  =AV \* MERGEFORMAT </w:instrText>
       </w:r>
       <w:r>
         <w:rPr>
@@ -441,14 +433,6 @@
           <w:sz w:val="22"/>
           <w:szCs w:val="22"/>
         </w:rPr>
-        <w:t xml:space="preserve"> </w:t>
-      </w:r>
-      <w:r>
-        <w:rPr>
-          <w:rFonts w:ascii="Arial Narrow" w:hAnsi="Arial Narrow" w:cs="Arial"/>
-          <w:sz w:val="22"/>
-          <w:szCs w:val="22"/>
-        </w:rPr>
         <w:fldChar w:fldCharType="begin"/>
       </w:r>
       <w:r>
@@ -457,7 +441,7 @@
           <w:sz w:val="22"/>
           <w:szCs w:val="22"/>
         </w:rPr>
-        <w:instrText xml:space="preserve"> MERGEFIELD  «=DIRECCION» \* MERGEFORMAT </w:instrText>
+        <w:instrText xml:space="preserve"> MERGEFIELD  =DIRECCION \* MERGEFORMAT </w:instrText>
       </w:r>
       <w:r>
         <w:rPr>
@@ -876,7 +860,7 @@
           <w:sz w:val="22"/>
           <w:szCs w:val="22"/>
         </w:rPr>
-        <w:instrText xml:space="preserve"> MERGEFIELD  «=EL_O_LA_» \* MERGEFORMAT </w:instrText>
+        <w:instrText xml:space="preserve"> MERGEFIELD  =EL_O_LA_ \* MERGEFORMAT </w:instrText>
       </w:r>
       <w:r>
         <w:rPr>
@@ -917,7 +901,7 @@
           <w:sz w:val="22"/>
           <w:szCs w:val="22"/>
         </w:rPr>
-        <w:instrText xml:space="preserve"> MERGEFIELD  «=sr_sra» \* MERGEFORMAT </w:instrText>
+        <w:instrText xml:space="preserve"> MERGEFIELD  =sr_sra \* MERGEFORMAT </w:instrText>
       </w:r>
       <w:r>
         <w:rPr>
@@ -950,14 +934,6 @@
           <w:sz w:val="22"/>
           <w:szCs w:val="22"/>
         </w:rPr>
-        <w:t xml:space="preserve"> </w:t>
-      </w:r>
-      <w:r>
-        <w:rPr>
-          <w:rFonts w:ascii="Arial Narrow" w:hAnsi="Arial Narrow" w:cs="Arial"/>
-          <w:sz w:val="22"/>
-          <w:szCs w:val="22"/>
-        </w:rPr>
         <w:fldChar w:fldCharType="begin"/>
       </w:r>
       <w:r>
@@ -966,7 +942,7 @@
           <w:sz w:val="22"/>
           <w:szCs w:val="22"/>
         </w:rPr>
-        <w:instrText xml:space="preserve"> MERGEFIELD  «=PROPIETARIOREPRESENTANTE» \* MERGEFORMAT </w:instrText>
+        <w:instrText xml:space="preserve"> MERGEFIELD  =PROPIETARIOREPRESENTANTE \* MERGEFORMAT </w:instrText>
       </w:r>
       <w:r>
         <w:rPr>
@@ -1007,14 +983,6 @@
           <w:sz w:val="22"/>
           <w:szCs w:val="22"/>
         </w:rPr>
-        <w:t xml:space="preserve"> </w:t>
-      </w:r>
-      <w:r>
-        <w:rPr>
-          <w:rFonts w:ascii="Arial Narrow" w:hAnsi="Arial Narrow" w:cs="Arial"/>
-          <w:sz w:val="22"/>
-          <w:szCs w:val="22"/>
-        </w:rPr>
         <w:fldChar w:fldCharType="begin"/>
       </w:r>
       <w:r>
@@ -1023,7 +991,7 @@
           <w:sz w:val="22"/>
           <w:szCs w:val="22"/>
         </w:rPr>
-        <w:instrText xml:space="preserve"> MERGEFIELD  «NOMBRE» \* MERGEFORMAT </w:instrText>
+        <w:instrText xml:space="preserve"> MERGEFIELD  =NOMBRE \* MERGEFORMAT </w:instrText>
       </w:r>
       <w:r>
         <w:rPr>
@@ -1040,7 +1008,7 @@
           <w:sz w:val="22"/>
           <w:szCs w:val="22"/>
         </w:rPr>
-        <w:t>«NOMBRE»</w:t>
+        <w:t>«=NOMBRE»</w:t>
       </w:r>
       <w:r>
         <w:rPr>
@@ -1072,7 +1040,7 @@
           <w:sz w:val="22"/>
           <w:szCs w:val="22"/>
         </w:rPr>
-        <w:instrText xml:space="preserve"> MERGEFIELD  «=AV» \* MERGEFORMAT </w:instrText>
+        <w:instrText xml:space="preserve"> MERGEFIELD  =AV \* MERGEFORMAT </w:instrText>
       </w:r>
       <w:r>
         <w:rPr>
@@ -1113,7 +1081,7 @@
           <w:sz w:val="22"/>
           <w:szCs w:val="22"/>
         </w:rPr>
-        <w:instrText xml:space="preserve"> MERGEFIELD  «=DIRECCION» \* MERGEFORMAT </w:instrText>
+        <w:instrText xml:space="preserve"> MERGEFIELD  =DIRECCION \* MERGEFORMAT </w:instrText>
       </w:r>
       <w:r>
         <w:rPr>
@@ -1268,7 +1236,7 @@
           <w:sz w:val="22"/>
           <w:szCs w:val="22"/>
         </w:rPr>
-        <w:instrText xml:space="preserve"> MERGEFIELD  «=FECHA_DE_INSPECCION_01» \* MERGEFORMAT </w:instrText>
+        <w:instrText xml:space="preserve"> MERGEFIELD  =FECHA_DE_INSPECCION_01 \* MERGEFORMAT </w:instrText>
       </w:r>
       <w:r>
         <w:rPr>
@@ -1350,7 +1318,7 @@
           <w:sz w:val="22"/>
           <w:szCs w:val="22"/>
         </w:rPr>
-        <w:instrText xml:space="preserve"> MERGEFIELD  «=CUMPLE_01» \* MERGEFORMAT </w:instrText>
+        <w:instrText xml:space="preserve"> MERGEFIELD  =CUMPLE_01 \* MERGEFORMAT </w:instrText>
       </w:r>
       <w:r>
         <w:rPr>
@@ -1417,14 +1385,6 @@
           <w:sz w:val="22"/>
           <w:szCs w:val="22"/>
         </w:rPr>
-        <w:t xml:space="preserve"> </w:t>
-      </w:r>
-      <w:r>
-        <w:rPr>
-          <w:rFonts w:ascii="Arial Narrow" w:hAnsi="Arial Narrow" w:cs="Arial"/>
-          <w:sz w:val="22"/>
-          <w:szCs w:val="22"/>
-        </w:rPr>
         <w:fldChar w:fldCharType="begin"/>
       </w:r>
       <w:r>
@@ -1433,7 +1393,7 @@
           <w:sz w:val="22"/>
           <w:szCs w:val="22"/>
         </w:rPr>
-        <w:instrText xml:space="preserve"> MERGEFIELD  «=NOMBRE» \* MERGEFORMAT </w:instrText>
+        <w:instrText xml:space="preserve"> MERGEFIELD  =NOMBRE \* MERGEFORMAT </w:instrText>
       </w:r>
       <w:r>
         <w:rPr>
@@ -1555,7 +1515,7 @@
           <w:sz w:val="22"/>
           <w:szCs w:val="22"/>
         </w:rPr>
-        <w:instrText xml:space="preserve"> MERGEFIELD  «=FECHA_DE_INSPECCION_02» \* MERGEFORMAT </w:instrText>
+        <w:instrText xml:space="preserve"> MERGEFIELD  =FECHA_DE_INSPECCION_02 \* MERGEFORMAT </w:instrText>
       </w:r>
       <w:r>
         <w:rPr>
@@ -1596,6 +1556,55 @@
           <w:sz w:val="22"/>
           <w:szCs w:val="22"/>
         </w:rPr>
+        <w:fldChar w:fldCharType="begin"/>
+      </w:r>
+      <w:r>
+        <w:rPr>
+          <w:rFonts w:ascii="Arial Narrow" w:hAnsi="Arial Narrow" w:cs="Arial"/>
+          <w:sz w:val="22"/>
+          <w:szCs w:val="22"/>
+        </w:rPr>
+        <w:instrText xml:space="preserve"> MERGEFIELD  =NOMBRE \* MERGEFORMAT </w:instrText>
+      </w:r>
+      <w:r>
+        <w:rPr>
+          <w:rFonts w:ascii="Arial Narrow" w:hAnsi="Arial Narrow" w:cs="Arial"/>
+          <w:sz w:val="22"/>
+          <w:szCs w:val="22"/>
+        </w:rPr>
+        <w:fldChar w:fldCharType="separate"/>
+      </w:r>
+      <w:r>
+        <w:rPr>
+          <w:rFonts w:ascii="Arial Narrow" w:hAnsi="Arial Narrow" w:cs="Arial"/>
+          <w:noProof/>
+          <w:sz w:val="22"/>
+          <w:szCs w:val="22"/>
+        </w:rPr>
+        <w:t>«=NOMBRE»</w:t>
+      </w:r>
+      <w:r>
+        <w:rPr>
+          <w:rFonts w:ascii="Arial Narrow" w:hAnsi="Arial Narrow" w:cs="Arial"/>
+          <w:sz w:val="22"/>
+          <w:szCs w:val="22"/>
+        </w:rPr>
+        <w:fldChar w:fldCharType="end"/>
+      </w:r>
+      <w:r>
+        <w:rPr>
+          <w:rFonts w:ascii="Arial Narrow" w:hAnsi="Arial Narrow" w:cs="Arial"/>
+          <w:sz w:val="22"/>
+          <w:szCs w:val="22"/>
+        </w:rPr>
+        <w:t xml:space="preserve">, </w:t>
+      </w:r>
+      <w:r>
+        <w:rPr>
+          <w:rFonts w:ascii="Arial Narrow" w:hAnsi="Arial Narrow" w:cs="Arial"/>
+          <w:sz w:val="22"/>
+          <w:szCs w:val="22"/>
+        </w:rPr>
         <w:t xml:space="preserve"> </w:t>
       </w:r>
       <w:r>
@@ -1612,7 +1621,7 @@
           <w:sz w:val="22"/>
           <w:szCs w:val="22"/>
         </w:rPr>
-        <w:instrText xml:space="preserve"> MERGEFIELD «=NOMBRE»  \* MERGEFORMAT </w:instrText>
+        <w:instrText xml:space="preserve"> MERGEFIELD  =CUMPLE_02 \* MERGEFORMAT </w:instrText>
       </w:r>
       <w:r>
         <w:rPr>
@@ -1629,7 +1638,7 @@
           <w:sz w:val="22"/>
           <w:szCs w:val="22"/>
         </w:rPr>
-        <w:t>«=NOMBRE»</w:t>
+        <w:t>«=CUMPLE_02»</w:t>
       </w:r>
       <w:r>
         <w:rPr>
@@ -1642,14 +1651,7 @@
       <w:r>
         <w:rPr>
           <w:rFonts w:ascii="Arial Narrow" w:hAnsi="Arial Narrow" w:cs="Arial"/>
-          <w:sz w:val="22"/>
-          <w:szCs w:val="22"/>
-        </w:rPr>
-        <w:t xml:space="preserve">, </w:t>
-      </w:r>
-      <w:r>
-        <w:rPr>
-          <w:rFonts w:ascii="Arial Narrow" w:hAnsi="Arial Narrow" w:cs="Arial"/>
+          <w:b/>
           <w:sz w:val="22"/>
           <w:szCs w:val="22"/>
         </w:rPr>
@@ -1658,6 +1660,40 @@
       <w:r>
         <w:rPr>
           <w:rFonts w:ascii="Arial Narrow" w:hAnsi="Arial Narrow" w:cs="Arial"/>
+          <w:b/>
+          <w:sz w:val="22"/>
+          <w:szCs w:val="22"/>
+        </w:rPr>
+        <w:t xml:space="preserve">HA CUMPLIDO CON LEVANTAR LAS OBSERVACIONES. </w:t>
+      </w:r>
+      <w:r>
+        <w:rPr>
+          <w:rFonts w:ascii="Arial Narrow" w:hAnsi="Arial Narrow" w:cs="Arial"/>
+          <w:sz w:val="22"/>
+          <w:szCs w:val="22"/>
+        </w:rPr>
+        <w:t>En consecuencia se determina en la Conclusión General que</w:t>
+      </w:r>
+      <w:r>
+        <w:rPr>
+          <w:rFonts w:ascii="Arial Narrow" w:hAnsi="Arial Narrow" w:cs="Arial"/>
+          <w:b/>
+          <w:sz w:val="22"/>
+          <w:szCs w:val="22"/>
+        </w:rPr>
+        <w:t xml:space="preserve"> </w:t>
+      </w:r>
+      <w:r>
+        <w:rPr>
+          <w:rFonts w:ascii="Arial Narrow" w:hAnsi="Arial Narrow" w:cs="Arial"/>
+          <w:sz w:val="22"/>
+          <w:szCs w:val="22"/>
+        </w:rPr>
+        <w:t xml:space="preserve">el objeto de inspección, </w:t>
+      </w:r>
+      <w:r>
+        <w:rPr>
+          <w:rFonts w:ascii="Arial Narrow" w:hAnsi="Arial Narrow" w:cs="Arial"/>
           <w:sz w:val="22"/>
           <w:szCs w:val="22"/>
         </w:rPr>
@@ -1669,7 +1705,7 @@
           <w:sz w:val="22"/>
           <w:szCs w:val="22"/>
         </w:rPr>
-        <w:instrText xml:space="preserve"> MERGEFIELD  «=CUMPLE_02» \* MERGEFORMAT </w:instrText>
+        <w:instrText xml:space="preserve"> MERGEFIELD  =CUMPLE \* MERGEFORMAT </w:instrText>
       </w:r>
       <w:r>
         <w:rPr>
@@ -1686,7 +1722,7 @@
           <w:sz w:val="22"/>
           <w:szCs w:val="22"/>
         </w:rPr>
-        <w:t>«=CUMPLE_02»</w:t>
+        <w:t>«=CUMPLE»</w:t>
       </w:r>
       <w:r>
         <w:rPr>
@@ -1695,98 +1731,6 @@
           <w:szCs w:val="22"/>
         </w:rPr>
         <w:fldChar w:fldCharType="end"/>
-      </w:r>
-      <w:r>
-        <w:rPr>
-          <w:rFonts w:ascii="Arial Narrow" w:hAnsi="Arial Narrow" w:cs="Arial"/>
-          <w:b/>
-          <w:sz w:val="22"/>
-          <w:szCs w:val="22"/>
-        </w:rPr>
-        <w:t xml:space="preserve"> </w:t>
-      </w:r>
-      <w:r>
-        <w:rPr>
-          <w:rFonts w:ascii="Arial Narrow" w:hAnsi="Arial Narrow" w:cs="Arial"/>
-          <w:b/>
-          <w:sz w:val="22"/>
-          <w:szCs w:val="22"/>
-        </w:rPr>
-        <w:t xml:space="preserve">HA CUMPLIDO CON LEVANTAR LAS OBSERVACIONES. </w:t>
-      </w:r>
-      <w:r>
-        <w:rPr>
-          <w:rFonts w:ascii="Arial Narrow" w:hAnsi="Arial Narrow" w:cs="Arial"/>
-          <w:sz w:val="22"/>
-          <w:szCs w:val="22"/>
-        </w:rPr>
-        <w:t>En consecuencia se determina en la Conclusión General que</w:t>
-      </w:r>
-      <w:r>
-        <w:rPr>
-          <w:rFonts w:ascii="Arial Narrow" w:hAnsi="Arial Narrow" w:cs="Arial"/>
-          <w:b/>
-          <w:sz w:val="22"/>
-          <w:szCs w:val="22"/>
-        </w:rPr>
-        <w:t xml:space="preserve"> </w:t>
-      </w:r>
-      <w:r>
-        <w:rPr>
-          <w:rFonts w:ascii="Arial Narrow" w:hAnsi="Arial Narrow" w:cs="Arial"/>
-          <w:sz w:val="22"/>
-          <w:szCs w:val="22"/>
-        </w:rPr>
-        <w:t xml:space="preserve">el objeto de inspección, </w:t>
-      </w:r>
-      <w:r>
-        <w:rPr>
-          <w:rFonts w:ascii="Arial Narrow" w:hAnsi="Arial Narrow" w:cs="Arial"/>
-          <w:sz w:val="22"/>
-          <w:szCs w:val="22"/>
-        </w:rPr>
-        <w:fldChar w:fldCharType="begin"/>
-      </w:r>
-      <w:r>
-        <w:rPr>
-          <w:rFonts w:ascii="Arial Narrow" w:hAnsi="Arial Narrow" w:cs="Arial"/>
-          <w:sz w:val="22"/>
-          <w:szCs w:val="22"/>
-        </w:rPr>
-        <w:instrText xml:space="preserve"> MERGEFIELD  «=CUMPLE» \* MERGEFORMAT </w:instrText>
-      </w:r>
-      <w:r>
-        <w:rPr>
-          <w:rFonts w:ascii="Arial Narrow" w:hAnsi="Arial Narrow" w:cs="Arial"/>
-          <w:sz w:val="22"/>
-          <w:szCs w:val="22"/>
-        </w:rPr>
-        <w:fldChar w:fldCharType="separate"/>
-      </w:r>
-      <w:r>
-        <w:rPr>
-          <w:rFonts w:ascii="Arial Narrow" w:hAnsi="Arial Narrow" w:cs="Arial"/>
-          <w:noProof/>
-          <w:sz w:val="22"/>
-          <w:szCs w:val="22"/>
-        </w:rPr>
-        <w:t>«=CUMPLE»</w:t>
-      </w:r>
-      <w:r>
-        <w:rPr>
-          <w:rFonts w:ascii="Arial Narrow" w:hAnsi="Arial Narrow" w:cs="Arial"/>
-          <w:sz w:val="22"/>
-          <w:szCs w:val="22"/>
-        </w:rPr>
-        <w:fldChar w:fldCharType="end"/>
-      </w:r>
-      <w:r>
-        <w:rPr>
-          <w:rFonts w:ascii="Arial Narrow" w:hAnsi="Arial Narrow" w:cs="Arial"/>
-          <w:sz w:val="22"/>
-          <w:szCs w:val="22"/>
-        </w:rPr>
-        <w:t xml:space="preserve"> </w:t>
       </w:r>
       <w:r>
         <w:rPr>
@@ -2078,7 +2022,7 @@
           <w:sz w:val="22"/>
           <w:szCs w:val="22"/>
         </w:rPr>
-        <w:instrText xml:space="preserve"> MERGEFIELD  «=DISPONER» \* MERGEFORMAT </w:instrText>
+        <w:instrText xml:space="preserve"> MERGEFIELD  =DISPONER \* MERGEFORMAT </w:instrText>
       </w:r>
       <w:r>
         <w:rPr>
@@ -2111,6 +2055,14 @@
       <w:r>
         <w:rPr>
           <w:rFonts w:ascii="Arial Narrow" w:hAnsi="Arial Narrow" w:cs="Arial"/>
+          <w:sz w:val="22"/>
+          <w:szCs w:val="22"/>
+        </w:rPr>
+        <w:t>la emisión del</w:t>
+      </w:r>
+      <w:r>
+        <w:rPr>
+          <w:rFonts w:ascii="Arial Narrow" w:hAnsi="Arial Narrow" w:cs="Arial"/>
           <w:b/>
           <w:sz w:val="22"/>
           <w:szCs w:val="22"/>
@@ -2123,23 +2075,6 @@
           <w:sz w:val="22"/>
           <w:szCs w:val="22"/>
         </w:rPr>
-        <w:t>la emisión del</w:t>
-      </w:r>
-      <w:r>
-        <w:rPr>
-          <w:rFonts w:ascii="Arial Narrow" w:hAnsi="Arial Narrow" w:cs="Arial"/>
-          <w:b/>
-          <w:sz w:val="22"/>
-          <w:szCs w:val="22"/>
-        </w:rPr>
-        <w:t xml:space="preserve"> </w:t>
-      </w:r>
-      <w:r>
-        <w:rPr>
-          <w:rFonts w:ascii="Arial Narrow" w:hAnsi="Arial Narrow" w:cs="Arial"/>
-          <w:sz w:val="22"/>
-          <w:szCs w:val="22"/>
-        </w:rPr>
         <w:t>Certificado de Inspección Técnica de Seguridad en Edificacione</w:t>
       </w:r>
       <w:r>
@@ -2148,7 +2083,16 @@
           <w:sz w:val="22"/>
           <w:szCs w:val="22"/>
         </w:rPr>
-        <w:t xml:space="preserve">s (ITSE) de Detalle, a favor </w:t>
+        <w:t xml:space="preserve">s (ITSE) </w:t>
+      </w:r>
+      <w:bookmarkStart w:id="0" w:name="_GoBack"/>
+      <w:r>
+        <w:rPr>
+          <w:rFonts w:ascii="Arial Narrow" w:hAnsi="Arial Narrow" w:cs="Arial"/>
+          <w:sz w:val="22"/>
+          <w:szCs w:val="22"/>
+        </w:rPr>
+        <w:t xml:space="preserve">de Detalle, a favor </w:t>
       </w:r>
       <w:r>
         <w:rPr>
@@ -2164,7 +2108,7 @@
           <w:sz w:val="22"/>
           <w:szCs w:val="22"/>
         </w:rPr>
-        <w:instrText xml:space="preserve"> MERGEFIELD  «=del_de_la» \* MERGEFORMAT </w:instrText>
+        <w:instrText xml:space="preserve"> MERGEFIELD  =del_de_la \* MERGEFORMAT </w:instrText>
       </w:r>
       <w:r>
         <w:rPr>
@@ -2197,14 +2141,6 @@
           <w:sz w:val="22"/>
           <w:szCs w:val="22"/>
         </w:rPr>
-        <w:t xml:space="preserve"> </w:t>
-      </w:r>
-      <w:r>
-        <w:rPr>
-          <w:rFonts w:ascii="Arial Narrow" w:hAnsi="Arial Narrow" w:cs="Arial"/>
-          <w:sz w:val="22"/>
-          <w:szCs w:val="22"/>
-        </w:rPr>
         <w:fldChar w:fldCharType="begin"/>
       </w:r>
       <w:r>
@@ -2213,7 +2149,7 @@
           <w:sz w:val="22"/>
           <w:szCs w:val="22"/>
         </w:rPr>
-        <w:instrText xml:space="preserve"> MERGEFIELD  «=sr_sra» \* MERGEFORMAT </w:instrText>
+        <w:instrText xml:space="preserve"> MERGEFIELD  =sr_sra \* MERGEFORMAT </w:instrText>
       </w:r>
       <w:r>
         <w:rPr>
@@ -2246,14 +2182,6 @@
           <w:sz w:val="22"/>
           <w:szCs w:val="22"/>
         </w:rPr>
-        <w:t xml:space="preserve"> </w:t>
-      </w:r>
-      <w:r>
-        <w:rPr>
-          <w:rFonts w:ascii="Arial Narrow" w:hAnsi="Arial Narrow" w:cs="Arial"/>
-          <w:sz w:val="22"/>
-          <w:szCs w:val="22"/>
-        </w:rPr>
         <w:fldChar w:fldCharType="begin"/>
       </w:r>
       <w:r>
@@ -2262,7 +2190,7 @@
           <w:sz w:val="22"/>
           <w:szCs w:val="22"/>
         </w:rPr>
-        <w:instrText xml:space="preserve"> MERGEFIELD  «=PROPIETARIOREPRESENTANTE» \* MERGEFORMAT </w:instrText>
+        <w:instrText xml:space="preserve"> MERGEFIELD  =PROPIETARIOREPRESENTANTE \* MERGEFORMAT </w:instrText>
       </w:r>
       <w:r>
         <w:rPr>
@@ -2303,14 +2231,6 @@
           <w:sz w:val="22"/>
           <w:szCs w:val="22"/>
         </w:rPr>
-        <w:t xml:space="preserve"> </w:t>
-      </w:r>
-      <w:r>
-        <w:rPr>
-          <w:rFonts w:ascii="Arial Narrow" w:hAnsi="Arial Narrow" w:cs="Arial"/>
-          <w:sz w:val="22"/>
-          <w:szCs w:val="22"/>
-        </w:rPr>
         <w:fldChar w:fldCharType="begin"/>
       </w:r>
       <w:r>
@@ -2319,7 +2239,7 @@
           <w:sz w:val="22"/>
           <w:szCs w:val="22"/>
         </w:rPr>
-        <w:instrText xml:space="preserve"> MERGEFIELD  «=NOMBRE» \* MERGEFORMAT </w:instrText>
+        <w:instrText xml:space="preserve"> MERGEFIELD  =NOMBRE \* MERGEFORMAT </w:instrText>
       </w:r>
       <w:r>
         <w:rPr>
@@ -2368,7 +2288,7 @@
           <w:sz w:val="22"/>
           <w:szCs w:val="22"/>
         </w:rPr>
-        <w:instrText xml:space="preserve"> MERGEFIELD «=AV» \* MERGEFORMAT </w:instrText>
+        <w:instrText xml:space="preserve"> MERGEFIELD =AV  \* MERGEFORMAT </w:instrText>
       </w:r>
       <w:r>
         <w:rPr>
@@ -2409,7 +2329,7 @@
           <w:sz w:val="22"/>
           <w:szCs w:val="22"/>
         </w:rPr>
-        <w:instrText xml:space="preserve"> MERGEFIELD  «=DIRECCION» \* MERGEFORMAT </w:instrText>
+        <w:instrText xml:space="preserve"> MERGEFIELD  =DIRECCION \* MERGEFORMAT </w:instrText>
       </w:r>
       <w:r>
         <w:rPr>
@@ -2467,7 +2387,7 @@
           <w:sz w:val="22"/>
           <w:szCs w:val="22"/>
         </w:rPr>
-        <w:instrText xml:space="preserve"> MERGEFIELD  «=CUMPLE» \* MERGEFORMAT </w:instrText>
+        <w:instrText xml:space="preserve"> MERGEFIELD  =CUMPLE \* MERGEFORMAT </w:instrText>
       </w:r>
       <w:r>
         <w:rPr>
@@ -2494,8 +2414,6 @@
         </w:rPr>
         <w:fldChar w:fldCharType="end"/>
       </w:r>
-      <w:bookmarkStart w:id="0" w:name="_GoBack"/>
-      <w:bookmarkEnd w:id="0"/>
       <w:r>
         <w:rPr>
           <w:rFonts w:ascii="Arial Narrow" w:hAnsi="Arial Narrow" w:cs="Arial"/>
@@ -2620,6 +2538,7 @@
         </w:rPr>
       </w:pPr>
     </w:p>
+    <w:bookmarkEnd w:id="0"/>
     <w:p>
       <w:pPr>
         <w:jc w:val="center"/>
@@ -3923,7 +3842,7 @@
 </file>
 
 <file path=customXml/itemProps1.xml><?xml version="1.0" encoding="utf-8"?>
-<ds:datastoreItem xmlns:ds="http://schemas.openxmlformats.org/officeDocument/2006/customXml" ds:itemID="{94DEE9A6-DF97-43EB-9D9F-2A11F4BC40D7}">
+<ds:datastoreItem xmlns:ds="http://schemas.openxmlformats.org/officeDocument/2006/customXml" ds:itemID="{F009F1BC-82F8-4395-AD66-7149A6F00B49}">
   <ds:schemaRefs>
     <ds:schemaRef ds:uri="http://schemas.openxmlformats.org/officeDocument/2006/bibliography"/>
   </ds:schemaRefs>

</xml_diff>